<commit_message>
Todo + Type comments
</commit_message>
<xml_diff>
--- a/docs/Software_Requirements_Specification.docx
+++ b/docs/Software_Requirements_Specification.docx
@@ -60,6 +60,13 @@
     </w:p>
     <w:sdt>
       <w:sdtPr>
+        <w:rPr>
+          <w:rFonts w:asciiTheme="minorHAnsi" w:eastAsiaTheme="minorHAnsi" w:hAnsiTheme="minorHAnsi" w:cstheme="minorBidi"/>
+          <w:color w:val="auto"/>
+          <w:sz w:val="22"/>
+          <w:szCs w:val="22"/>
+          <w:lang w:eastAsia="en-US"/>
+        </w:rPr>
         <w:id w:val="2112316627"/>
         <w:docPartObj>
           <w:docPartGallery w:val="Table of Contents"/>
@@ -68,13 +75,8 @@
       </w:sdtPr>
       <w:sdtEndPr>
         <w:rPr>
-          <w:rFonts w:asciiTheme="minorHAnsi" w:eastAsiaTheme="minorHAnsi" w:hAnsiTheme="minorHAnsi" w:cstheme="minorBidi"/>
           <w:b/>
           <w:bCs/>
-          <w:color w:val="auto"/>
-          <w:sz w:val="22"/>
-          <w:szCs w:val="22"/>
-          <w:lang w:eastAsia="en-US"/>
         </w:rPr>
       </w:sdtEndPr>
       <w:sdtContent>
@@ -108,7 +110,7 @@
           <w:r>
             <w:fldChar w:fldCharType="separate"/>
           </w:r>
-          <w:hyperlink w:anchor="_Toc69306805" w:history="1">
+          <w:hyperlink w:anchor="_Toc69902875" w:history="1">
             <w:r>
               <w:rPr>
                 <w:rStyle w:val="Hyperlink"/>
@@ -150,7 +152,183 @@
                 <w:noProof/>
                 <w:webHidden/>
               </w:rPr>
-              <w:instrText xml:space="preserve"> PAGEREF _Toc69306805 \h </w:instrText>
+              <w:instrText xml:space="preserve"> PAGEREF _Toc69902875 \h </w:instrText>
+            </w:r>
+            <w:r>
+              <w:rPr>
+                <w:noProof/>
+                <w:webHidden/>
+              </w:rPr>
+            </w:r>
+            <w:r>
+              <w:rPr>
+                <w:noProof/>
+                <w:webHidden/>
+              </w:rPr>
+              <w:fldChar w:fldCharType="separate"/>
+            </w:r>
+            <w:r>
+              <w:rPr>
+                <w:noProof/>
+                <w:webHidden/>
+              </w:rPr>
+              <w:t>3</w:t>
+            </w:r>
+            <w:r>
+              <w:rPr>
+                <w:noProof/>
+                <w:webHidden/>
+              </w:rPr>
+              <w:fldChar w:fldCharType="end"/>
+            </w:r>
+          </w:hyperlink>
+        </w:p>
+        <w:p>
+          <w:pPr>
+            <w:pStyle w:val="Inhopg1"/>
+            <w:tabs>
+              <w:tab w:val="left" w:pos="440"/>
+              <w:tab w:val="right" w:leader="dot" w:pos="9062"/>
+            </w:tabs>
+            <w:rPr>
+              <w:rFonts w:eastAsiaTheme="minorEastAsia"/>
+              <w:noProof/>
+              <w:lang w:eastAsia="nl-NL"/>
+            </w:rPr>
+          </w:pPr>
+          <w:hyperlink w:anchor="_Toc69902876" w:history="1">
+            <w:r>
+              <w:rPr>
+                <w:rStyle w:val="Hyperlink"/>
+                <w:noProof/>
+                <w:lang w:val="en-GB"/>
+              </w:rPr>
+              <w:t>2.</w:t>
+            </w:r>
+            <w:r>
+              <w:rPr>
+                <w:rFonts w:eastAsiaTheme="minorEastAsia"/>
+                <w:noProof/>
+                <w:lang w:eastAsia="nl-NL"/>
+              </w:rPr>
+              <w:tab/>
+            </w:r>
+            <w:r>
+              <w:rPr>
+                <w:rStyle w:val="Hyperlink"/>
+                <w:noProof/>
+                <w:lang w:val="en-GB"/>
+              </w:rPr>
+              <w:t>Overall Description</w:t>
+            </w:r>
+            <w:r>
+              <w:rPr>
+                <w:noProof/>
+                <w:webHidden/>
+              </w:rPr>
+              <w:tab/>
+            </w:r>
+            <w:r>
+              <w:rPr>
+                <w:noProof/>
+                <w:webHidden/>
+              </w:rPr>
+              <w:fldChar w:fldCharType="begin"/>
+            </w:r>
+            <w:r>
+              <w:rPr>
+                <w:noProof/>
+                <w:webHidden/>
+              </w:rPr>
+              <w:instrText xml:space="preserve"> PAGEREF _Toc69902876 \h </w:instrText>
+            </w:r>
+            <w:r>
+              <w:rPr>
+                <w:noProof/>
+                <w:webHidden/>
+              </w:rPr>
+            </w:r>
+            <w:r>
+              <w:rPr>
+                <w:noProof/>
+                <w:webHidden/>
+              </w:rPr>
+              <w:fldChar w:fldCharType="separate"/>
+            </w:r>
+            <w:r>
+              <w:rPr>
+                <w:noProof/>
+                <w:webHidden/>
+              </w:rPr>
+              <w:t>3</w:t>
+            </w:r>
+            <w:r>
+              <w:rPr>
+                <w:noProof/>
+                <w:webHidden/>
+              </w:rPr>
+              <w:fldChar w:fldCharType="end"/>
+            </w:r>
+          </w:hyperlink>
+        </w:p>
+        <w:p>
+          <w:pPr>
+            <w:pStyle w:val="Inhopg1"/>
+            <w:tabs>
+              <w:tab w:val="left" w:pos="440"/>
+              <w:tab w:val="right" w:leader="dot" w:pos="9062"/>
+            </w:tabs>
+            <w:rPr>
+              <w:rFonts w:eastAsiaTheme="minorEastAsia"/>
+              <w:noProof/>
+              <w:lang w:eastAsia="nl-NL"/>
+            </w:rPr>
+          </w:pPr>
+          <w:hyperlink w:anchor="_Toc69902877" w:history="1">
+            <w:r>
+              <w:rPr>
+                <w:rStyle w:val="Hyperlink"/>
+                <w:noProof/>
+                <w:lang w:val="en-GB"/>
+              </w:rPr>
+              <w:t>3.</w:t>
+            </w:r>
+            <w:r>
+              <w:rPr>
+                <w:rFonts w:eastAsiaTheme="minorEastAsia"/>
+                <w:noProof/>
+                <w:lang w:eastAsia="nl-NL"/>
+              </w:rPr>
+              <w:tab/>
+            </w:r>
+            <w:r>
+              <w:rPr>
+                <w:rStyle w:val="Hyperlink"/>
+                <w:noProof/>
+                <w:lang w:val="en-GB"/>
+              </w:rPr>
+              <w:t>Requirements specification</w:t>
+            </w:r>
+            <w:r>
+              <w:rPr>
+                <w:noProof/>
+                <w:webHidden/>
+              </w:rPr>
+              <w:tab/>
+            </w:r>
+            <w:r>
+              <w:rPr>
+                <w:noProof/>
+                <w:webHidden/>
+              </w:rPr>
+              <w:fldChar w:fldCharType="begin"/>
+            </w:r>
+            <w:r>
+              <w:rPr>
+                <w:noProof/>
+                <w:webHidden/>
+              </w:rPr>
+              <w:instrText xml:space="preserve"> PAGEREF _Toc69902877 \h </w:instrText>
             </w:r>
             <w:r>
               <w:rPr>
@@ -206,7 +384,7 @@
           <w:numId w:val="2"/>
         </w:numPr>
       </w:pPr>
-      <w:bookmarkStart w:id="0" w:name="_Toc69306805"/>
+      <w:bookmarkStart w:id="0" w:name="_Toc69902875"/>
       <w:proofErr w:type="spellStart"/>
       <w:r>
         <w:lastRenderedPageBreak/>
@@ -324,12 +502,14 @@
           <w:lang w:val="en-GB"/>
         </w:rPr>
       </w:pPr>
+      <w:bookmarkStart w:id="1" w:name="_Toc69902876"/>
       <w:r>
         <w:rPr>
           <w:lang w:val="en-GB"/>
         </w:rPr>
         <w:t>Overall Description</w:t>
       </w:r>
+      <w:bookmarkEnd w:id="1"/>
     </w:p>
     <w:p>
       <w:pPr>
@@ -503,12 +683,14 @@
           <w:lang w:val="en-GB"/>
         </w:rPr>
       </w:pPr>
+      <w:bookmarkStart w:id="2" w:name="_Toc69902877"/>
       <w:r>
         <w:rPr>
           <w:lang w:val="en-GB"/>
         </w:rPr>
         <w:t>Requirements specification</w:t>
       </w:r>
+      <w:bookmarkEnd w:id="2"/>
     </w:p>
     <w:p>
       <w:pPr>
@@ -970,6 +1152,7 @@
     <w:lsdException w:name="HTML Sample" w:semiHidden="1" w:unhideWhenUsed="1"/>
     <w:lsdException w:name="HTML Typewriter" w:semiHidden="1" w:unhideWhenUsed="1"/>
     <w:lsdException w:name="HTML Variable" w:semiHidden="1" w:unhideWhenUsed="1"/>
+    <w:lsdException w:name="Normal Table" w:semiHidden="1" w:unhideWhenUsed="1"/>
     <w:lsdException w:name="annotation subject" w:semiHidden="1" w:unhideWhenUsed="1"/>
     <w:lsdException w:name="No List" w:semiHidden="1" w:unhideWhenUsed="1"/>
     <w:lsdException w:name="Outline List 1" w:semiHidden="1" w:unhideWhenUsed="1"/>
@@ -1016,8 +1199,10 @@
     <w:lsdException w:name="Table Subtle 2" w:semiHidden="1" w:unhideWhenUsed="1"/>
     <w:lsdException w:name="Table Web 1" w:semiHidden="1" w:unhideWhenUsed="1"/>
     <w:lsdException w:name="Table Web 2" w:semiHidden="1" w:unhideWhenUsed="1"/>
+    <w:lsdException w:name="Table Web 3" w:semiHidden="1" w:unhideWhenUsed="1"/>
     <w:lsdException w:name="Balloon Text" w:semiHidden="1" w:unhideWhenUsed="1"/>
     <w:lsdException w:name="Table Grid" w:uiPriority="39"/>
+    <w:lsdException w:name="Table Theme" w:semiHidden="1" w:unhideWhenUsed="1"/>
     <w:lsdException w:name="Placeholder Text" w:semiHidden="1"/>
     <w:lsdException w:name="No Spacing" w:uiPriority="1" w:qFormat="1"/>
     <w:lsdException w:name="Light Shading" w:uiPriority="60"/>

</xml_diff>